<commit_message>
deleted comment from paper
</commit_message>
<xml_diff>
--- a/Final Paper.docx
+++ b/Final Paper.docx
@@ -1,6 +1,6 @@
 
 <file path=word/document.xml><?xml version="1.0" encoding="utf-8"?>
-<w:document xmlns:wpc="http://schemas.microsoft.com/office/word/2010/wordprocessingCanvas" xmlns:mo="http://schemas.microsoft.com/office/mac/office/2008/main" xmlns:mc="http://schemas.openxmlformats.org/markup-compatibility/2006" xmlns:mv="urn:schemas-microsoft-com:mac:vml" xmlns:o="urn:schemas-microsoft-com:office:office" xmlns:r="http://schemas.openxmlformats.org/officeDocument/2006/relationships" xmlns:m="http://schemas.openxmlformats.org/officeDocument/2006/math" xmlns:v="urn:schemas-microsoft-com:vml" xmlns:wp14="http://schemas.microsoft.com/office/word/2010/wordprocessingDrawing" xmlns:wp="http://schemas.openxmlformats.org/drawingml/2006/wordprocessingDrawing" xmlns:w10="urn:schemas-microsoft-com:office:word" xmlns:w="http://schemas.openxmlformats.org/wordprocessingml/2006/main" xmlns:w14="http://schemas.microsoft.com/office/word/2010/wordml" xmlns:w15="http://schemas.microsoft.com/office/word/2012/wordml" xmlns:wpg="http://schemas.microsoft.com/office/word/2010/wordprocessingGroup" xmlns:wpi="http://schemas.microsoft.com/office/word/2010/wordprocessingInk" xmlns:wne="http://schemas.microsoft.com/office/word/2006/wordml" xmlns:wps="http://schemas.microsoft.com/office/word/2010/wordprocessingShape" mc:Ignorable="w14 w15 wp14">
+<w:document xmlns:wpc="http://schemas.microsoft.com/office/word/2010/wordprocessingCanvas" xmlns:cx="http://schemas.microsoft.com/office/drawing/2014/chartex" xmlns:cx1="http://schemas.microsoft.com/office/drawing/2015/9/8/chartex" xmlns:cx2="http://schemas.microsoft.com/office/drawing/2015/10/21/chartex" xmlns:cx3="http://schemas.microsoft.com/office/drawing/2016/5/9/chartex" xmlns:cx4="http://schemas.microsoft.com/office/drawing/2016/5/10/chartex" xmlns:cx5="http://schemas.microsoft.com/office/drawing/2016/5/11/chartex" xmlns:cx6="http://schemas.microsoft.com/office/drawing/2016/5/12/chartex" xmlns:cx7="http://schemas.microsoft.com/office/drawing/2016/5/13/chartex" xmlns:cx8="http://schemas.microsoft.com/office/drawing/2016/5/14/chartex" xmlns:mc="http://schemas.openxmlformats.org/markup-compatibility/2006" xmlns:aink="http://schemas.microsoft.com/office/drawing/2016/ink" xmlns:am3d="http://schemas.microsoft.com/office/drawing/2017/model3d" xmlns:o="urn:schemas-microsoft-com:office:office" xmlns:r="http://schemas.openxmlformats.org/officeDocument/2006/relationships" xmlns:m="http://schemas.openxmlformats.org/officeDocument/2006/math" xmlns:v="urn:schemas-microsoft-com:vml" xmlns:wp14="http://schemas.microsoft.com/office/word/2010/wordprocessingDrawing" xmlns:wp="http://schemas.openxmlformats.org/drawingml/2006/wordprocessingDrawing" xmlns:w10="urn:schemas-microsoft-com:office:word" xmlns:w="http://schemas.openxmlformats.org/wordprocessingml/2006/main" xmlns:w14="http://schemas.microsoft.com/office/word/2010/wordml" xmlns:w15="http://schemas.microsoft.com/office/word/2012/wordml" xmlns:w16cid="http://schemas.microsoft.com/office/word/2016/wordml/cid" xmlns:w16se="http://schemas.microsoft.com/office/word/2015/wordml/symex" xmlns:wpg="http://schemas.microsoft.com/office/word/2010/wordprocessingGroup" xmlns:wpi="http://schemas.microsoft.com/office/word/2010/wordprocessingInk" xmlns:wne="http://schemas.microsoft.com/office/word/2006/wordml" xmlns:wps="http://schemas.microsoft.com/office/word/2010/wordprocessingShape" mc:Ignorable="w14 w15 w16se w16cid wp14">
   <w:body>
     <w:p>
       <w:pPr>
@@ -105,7 +105,7 @@
                               <a:effectLst/>
                               <a:extLst>
                                 <a:ext uri="{C572A759-6A51-4108-AA02-DFA0A04FC94B}">
-                                  <ma14:wrappingTextBoxFlag xmlns:ma14="http://schemas.microsoft.com/office/mac/drawingml/2011/main"/>
+                                  <ma14:wrappingTextBoxFlag xmlns:ma14="http://schemas.microsoft.com/office/mac/drawingml/2011/main" xmlns:w="http://schemas.openxmlformats.org/wordprocessingml/2006/main" xmlns:w10="urn:schemas-microsoft-com:office:word" xmlns:v="urn:schemas-microsoft-com:vml" xmlns:o="urn:schemas-microsoft-com:office:office" xmlns:mv="urn:schemas-microsoft-com:mac:vml" xmlns:mo="http://schemas.microsoft.com/office/mac/office/2008/main" xmlns=""/>
                                 </a:ext>
                               </a:extLst>
                             </wps:spPr>
@@ -197,11 +197,11 @@
                 </mc:Choice>
                 <mc:Fallback>
                   <w:pict>
-                    <v:shapetype w14:anchorId="7F6F32E5" id="_x0000_t202" coordsize="21600,21600" o:spt="202" path="m0,0l0,21600,21600,21600,21600,0xe">
+                    <v:shapetype w14:anchorId="7F6F32E5" id="_x0000_t202" coordsize="21600,21600" o:spt="202" path="m,l,21600r21600,l21600,xe">
                       <v:stroke joinstyle="miter"/>
                       <v:path gradientshapeok="t" o:connecttype="rect"/>
                     </v:shapetype>
-                    <v:shape id="Text_x0020_Box_x0020_63822" o:spid="_x0000_s1026" type="#_x0000_t202" style="position:absolute;margin-left:547.7pt;margin-top:2.9pt;width:28.05pt;height:656.6pt;z-index:251659264;visibility:visible;mso-wrap-style:square;mso-width-percent:0;mso-height-percent:0;mso-wrap-distance-left:9pt;mso-wrap-distance-top:0;mso-wrap-distance-right:9pt;mso-wrap-distance-bottom:0;mso-position-horizontal:absolute;mso-position-horizontal-relative:text;mso-position-vertical:absolute;mso-position-vertical-relative:text;mso-width-percent:0;mso-height-percent:0;mso-width-relative:margin;mso-height-relative:margin;v-text-anchor:top" o:gfxdata="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" filled="f" stroked="f">
+                    <v:shape id="Text Box 63822" o:spid="_x0000_s1026" type="#_x0000_t202" style="position:absolute;margin-left:547.7pt;margin-top:2.9pt;width:28.05pt;height:656.6pt;z-index:251659264;visibility:visible;mso-wrap-style:square;mso-width-percent:0;mso-height-percent:0;mso-wrap-distance-left:9pt;mso-wrap-distance-top:0;mso-wrap-distance-right:9pt;mso-wrap-distance-bottom:0;mso-position-horizontal:absolute;mso-position-horizontal-relative:text;mso-position-vertical:absolute;mso-position-vertical-relative:text;mso-width-percent:0;mso-height-percent:0;mso-width-relative:margin;mso-height-relative:margin;v-text-anchor:top" o:gfxdata="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" filled="f" stroked="f">
                       <v:textbox>
                         <w:txbxContent>
                           <w:p>
@@ -553,7 +553,6 @@
           <w:sz w:val="22"/>
           <w:szCs w:val="22"/>
         </w:rPr>
-        <w:lastRenderedPageBreak/>
         <w:t>The primary goal of our project was to identify meaningful differences in the way women and men are described in politics. This included an analysis of the specific words and contexts that accompany the media's discussion of members of each gender. As a secondary goal, we aimed to explore the relationship between political leaning and gender bias. Specifically, we wanted to examine whether patterns in the language used to describe men and women could be used as features to aid in the prediction of the political leaning of news sites.</w:t>
       </w:r>
     </w:p>
@@ -789,7 +788,16 @@
           <w:sz w:val="22"/>
           <w:szCs w:val="22"/>
         </w:rPr>
-        <w:t xml:space="preserve">One study we found examined the way that The New York Times portrayed Hillary Clinton and Sarah Palin in their respective elections. This study revealed that there were existing stereotypes in the news coverage of these elections. The researcher of "All the Gender That’s Fit to Print How the New York Times Covered Hillary Clinton and Sarah Palin in 2008," reported that the Times focused on female candidates' novelties while also </w:t>
+        <w:t xml:space="preserve">One study we found examined the way that The New York Times portrayed Hillary Clinton and Sarah Palin in their respective elections. This study revealed that there were existing stereotypes in the news coverage of these </w:t>
+      </w:r>
+      <w:r>
+        <w:rPr>
+          <w:rFonts w:ascii="Times New Roman" w:eastAsia="Times New Roman" w:hAnsi="Times New Roman" w:cs="Times New Roman"/>
+          <w:color w:val="000000"/>
+          <w:sz w:val="22"/>
+          <w:szCs w:val="22"/>
+        </w:rPr>
+        <w:t xml:space="preserve">elections. The researcher of "All the Gender That’s Fit to Print How the New York Times Covered Hillary Clinton and Sarah Palin in 2008," reported that the Times focused on female candidates' novelties while also </w:t>
       </w:r>
       <w:r>
         <w:rPr>
@@ -865,7 +873,6 @@
         </w:rPr>
         <w:t>Another article we analyzed looked at if there was a difference between liberal and conservative newspapers in coverage rates of female subjects. “Is There a Political Bias? A computational Analysis of Female Subjects’ Coverage in Liberal and Conservative Newspapers,” looked at the rate at which females were covered in 168 newspapers. The researchers expected conservative media to cover females less than liberal newspapers. However, there was no significant difference between the rates. The study did find that all newspapers covered males much more compared to females (</w:t>
       </w:r>
-      <w:proofErr w:type="spellStart"/>
       <w:r>
         <w:rPr>
           <w:rFonts w:ascii="Times New Roman" w:eastAsia="Times New Roman" w:hAnsi="Times New Roman" w:cs="Times New Roman"/>
@@ -874,18 +881,7 @@
           <w:szCs w:val="22"/>
           <w:shd w:val="clear" w:color="auto" w:fill="FFFFFF"/>
         </w:rPr>
-        <w:t>Shor</w:t>
-      </w:r>
-      <w:proofErr w:type="spellEnd"/>
-      <w:r>
-        <w:rPr>
-          <w:rFonts w:ascii="Times New Roman" w:eastAsia="Times New Roman" w:hAnsi="Times New Roman" w:cs="Times New Roman"/>
-          <w:color w:val="1C1D1E"/>
-          <w:sz w:val="22"/>
-          <w:szCs w:val="22"/>
-          <w:shd w:val="clear" w:color="auto" w:fill="FFFFFF"/>
-        </w:rPr>
-        <w:t xml:space="preserve"> et al., 2014</w:t>
+        <w:t>Shor et al., 2014</w:t>
       </w:r>
       <w:r>
         <w:rPr>
@@ -913,7 +909,17 @@
           <w:sz w:val="22"/>
           <w:szCs w:val="22"/>
         </w:rPr>
-        <w:t>A further literature review found that in addition to studies that confirm the existence and impact of gender bias in the media, there is also a large body of work that examines methods of analyzing text to identify instances of gender bias. “Detecting Gender Bias in the Coverage of Politicians in Irish Newspapers Using Automated Text Classification” is a thesis by Susan Leavy that thoroughly examines natural language processing and machine learning methods of identifying evidence of gender bias (Leavy, 2014). Leavy found that the adjectives used to describe men and women were a particularly useful feature for recognizing instances of gender bias, which agrees with some of our findings from this project. She also found that verbs and single words were meaningful in discovering gender bias, which provides us with a possible area of exploration for future work. Other interesting findings from Leavy’s work include that descriptions of female politicians were much more frequently accompanied by mentions of their spouses than were descriptions of males and that the specific policy issues associated with each politician had clear patterns along gender lines.</w:t>
+        <w:t xml:space="preserve">A further literature review found that in addition to studies that confirm the existence and impact of gender bias in the media, there is also a large body of work that examines methods of analyzing text to identify instances of gender bias. “Detecting Gender Bias in the Coverage of Politicians in Irish Newspapers Using Automated Text Classification” is a thesis by Susan Leavy that thoroughly examines natural language processing and machine learning methods of identifying evidence of gender bias (Leavy, 2014). Leavy found that the adjectives used to describe men and women were a particularly useful feature for recognizing instances of gender bias, which agrees with some of our findings from this project. She also found that verbs and single words were meaningful in discovering gender bias, which provides us with a possible area of exploration for future work. Other interesting findings from Leavy’s work include that descriptions of female politicians were much more frequently accompanied by mentions of their spouses than were descriptions of males and that the specific </w:t>
+      </w:r>
+      <w:r>
+        <w:rPr>
+          <w:rFonts w:ascii="Times New Roman" w:eastAsia="Times New Roman" w:hAnsi="Times New Roman" w:cs="Times New Roman"/>
+          <w:color w:val="000000"/>
+          <w:sz w:val="22"/>
+          <w:szCs w:val="22"/>
+        </w:rPr>
+        <w:lastRenderedPageBreak/>
+        <w:t>policy issues associated with each politician had clear patterns along gender lines.</w:t>
       </w:r>
     </w:p>
     <w:p>
@@ -2104,7 +2110,17 @@
           <w:sz w:val="22"/>
           <w:szCs w:val="22"/>
         </w:rPr>
-        <w:t xml:space="preserve">Once the URLs had been collected, we classified each sentence in every article as either female or male. To determine the gender of a sentence, we looked for indicators, such as female and male pronouns or a name of an influential female or male politician. If there were indicators of both genders present in a sentence, the sentence was ignored and thus not placed in either set of sentences. We then extracted three sentence level features on these sets of female and male sentences. </w:t>
+        <w:t xml:space="preserve">Once the URLs had been collected, we classified each sentence in every article as either female or </w:t>
+      </w:r>
+      <w:r>
+        <w:rPr>
+          <w:rFonts w:ascii="Times New Roman" w:eastAsia="Times New Roman" w:hAnsi="Times New Roman" w:cs="Times New Roman"/>
+          <w:color w:val="000000"/>
+          <w:sz w:val="22"/>
+          <w:szCs w:val="22"/>
+        </w:rPr>
+        <w:lastRenderedPageBreak/>
+        <w:t xml:space="preserve">male. To determine the gender of a sentence, we looked for indicators, such as female and male pronouns or a name of an influential female or male politician. If there were indicators of both genders present in a sentence, the sentence was ignored and thus not placed in either set of sentences. We then extracted three sentence level features on these sets of female and male sentences. </w:t>
       </w:r>
     </w:p>
     <w:p>
@@ -2326,25 +2342,7 @@
             <w:sz w:val="20"/>
             <w:szCs w:val="20"/>
           </w:rPr>
-          <m:t>) =</m:t>
-        </m:r>
-        <m:r>
-          <w:rPr>
-            <w:rFonts w:ascii="Cambria Math" w:eastAsia="Times New Roman" w:hAnsi="Cambria Math" w:cs="Times New Roman"/>
-            <w:color w:val="000000"/>
-            <w:sz w:val="20"/>
-            <w:szCs w:val="20"/>
-          </w:rPr>
-          <w:tab/>
-        </m:r>
-        <m:r>
-          <w:rPr>
-            <w:rFonts w:ascii="Cambria Math" w:eastAsia="Times New Roman" w:hAnsi="Cambria Math" w:cs="Times New Roman"/>
-            <w:color w:val="000000"/>
-            <w:sz w:val="20"/>
-            <w:szCs w:val="20"/>
-          </w:rPr>
-          <m:t xml:space="preserve"> log(P(word | gender) / P(word))</m:t>
+          <m:t>) = log(P(word | gender) / P(word))</m:t>
         </m:r>
       </m:oMath>
       <w:r>
@@ -2401,16 +2399,7 @@
             <w:sz w:val="22"/>
             <w:szCs w:val="22"/>
           </w:rPr>
-          <m:t>P(word | gender)</m:t>
-        </m:r>
-        <m:r>
-          <w:rPr>
-            <w:rFonts w:ascii="Cambria Math" w:eastAsia="Times New Roman" w:hAnsi="Cambria Math" w:cs="Times New Roman"/>
-            <w:color w:val="000000"/>
-            <w:sz w:val="22"/>
-            <w:szCs w:val="22"/>
-          </w:rPr>
-          <m:t xml:space="preserve"> </m:t>
+          <m:t xml:space="preserve">P(word | gender) </m:t>
         </m:r>
       </m:oMath>
       <w:r>
@@ -2470,18 +2459,16 @@
           <w:sz w:val="22"/>
           <w:szCs w:val="22"/>
         </w:rPr>
-        <w:t xml:space="preserve"> Lastly, we used the LIWC dictionary provided in Ass</w:t>
-      </w:r>
-      <w:bookmarkStart w:id="0" w:name="_GoBack"/>
-      <w:bookmarkEnd w:id="0"/>
-      <w:r>
-        <w:rPr>
-          <w:rFonts w:ascii="Times New Roman" w:eastAsia="Times New Roman" w:hAnsi="Times New Roman" w:cs="Times New Roman"/>
-          <w:color w:val="000000"/>
-          <w:sz w:val="22"/>
-          <w:szCs w:val="22"/>
-        </w:rPr>
-        <w:t>ignment 4 to count words in psychologically meaningful categories. For each word in each set of sentences, we searched the LIWC dictionary for that word. If present in the dictionary, the count of the associated psychological category was incremented. Once our feature set was extracted, we analyzed the data to find meaningful patterns in features such as which adjectives were most associated with either gender.</w:t>
+        <w:t xml:space="preserve"> Lastly, we used the LIWC dictionary provided in Assignment 4 to count words in psychologically meaningful categories. For each word in each set of sentences, we </w:t>
+      </w:r>
+      <w:r>
+        <w:rPr>
+          <w:rFonts w:ascii="Times New Roman" w:eastAsia="Times New Roman" w:hAnsi="Times New Roman" w:cs="Times New Roman"/>
+          <w:color w:val="000000"/>
+          <w:sz w:val="22"/>
+          <w:szCs w:val="22"/>
+        </w:rPr>
+        <w:t>searched the LIWC dictionary for that word. If present in the dictionary, the count of the associated psychological category was incremented. Once our feature set was extracted, we analyzed the data to find meaningful patterns in features such as which adjectives were most associated with either gender.</w:t>
       </w:r>
     </w:p>
     <w:p>
@@ -2641,13 +2628,6 @@
             </m:r>
           </m:num>
           <m:den>
-            <m:r>
-              <w:rPr>
-                <w:rFonts w:ascii="Cambria Math" w:eastAsia="Times New Roman" w:hAnsi="Cambria Math" w:cs="Times New Roman"/>
-                <w:color w:val="000000"/>
-              </w:rPr>
-              <w:tab/>
-            </m:r>
             <m:r>
               <w:rPr>
                 <w:rFonts w:ascii="Cambria Math" w:eastAsia="Times New Roman" w:hAnsi="Cambria Math" w:cs="Times New Roman"/>
@@ -3033,53 +3013,6 @@
     </w:p>
     <w:p>
       <w:pPr>
-        <w:ind w:left="360"/>
-        <w:rPr>
-          <w:rFonts w:ascii="Times New Roman" w:eastAsia="Times New Roman" w:hAnsi="Times New Roman" w:cs="Times New Roman"/>
-          <w:color w:val="000000"/>
-          <w:sz w:val="20"/>
-          <w:szCs w:val="20"/>
-        </w:rPr>
-      </w:pPr>
-      <w:r>
-        <w:rPr>
-          <w:rFonts w:ascii="Times New Roman" w:eastAsia="Times New Roman" w:hAnsi="Times New Roman" w:cs="Times New Roman"/>
-          <w:color w:val="000000"/>
-          <w:sz w:val="20"/>
-          <w:szCs w:val="20"/>
-        </w:rPr>
-        <w:t xml:space="preserve">(when we move this over to real doc we should try to lump all </w:t>
-      </w:r>
-      <w:r>
-        <w:rPr>
-          <w:rFonts w:ascii="Times New Roman" w:eastAsia="Times New Roman" w:hAnsi="Times New Roman" w:cs="Times New Roman"/>
-          <w:color w:val="000000"/>
-          <w:sz w:val="20"/>
-          <w:szCs w:val="20"/>
-        </w:rPr>
-        <w:t>equations</w:t>
-      </w:r>
-      <w:r>
-        <w:rPr>
-          <w:rFonts w:ascii="Times New Roman" w:eastAsia="Times New Roman" w:hAnsi="Times New Roman" w:cs="Times New Roman"/>
-          <w:color w:val="000000"/>
-          <w:sz w:val="20"/>
-          <w:szCs w:val="20"/>
-        </w:rPr>
-        <w:t xml:space="preserve"> together to save space.</w:t>
-      </w:r>
-      <w:r>
-        <w:rPr>
-          <w:rFonts w:ascii="Times New Roman" w:eastAsia="Times New Roman" w:hAnsi="Times New Roman" w:cs="Times New Roman"/>
-          <w:color w:val="000000"/>
-          <w:sz w:val="20"/>
-          <w:szCs w:val="20"/>
-        </w:rPr>
-        <w:t>)</w:t>
-      </w:r>
-    </w:p>
-    <w:p>
-      <w:pPr>
         <w:rPr>
           <w:rFonts w:ascii="Times New Roman" w:eastAsia="Times New Roman" w:hAnsi="Times New Roman" w:cs="Times New Roman"/>
           <w:sz w:val="22"/>
@@ -3096,6 +3029,8 @@
           <w:szCs w:val="20"/>
         </w:rPr>
       </w:pPr>
+      <w:bookmarkStart w:id="0" w:name="_GoBack"/>
+      <w:bookmarkEnd w:id="0"/>
       <w:r>
         <w:rPr>
           <w:rFonts w:ascii="Times New Roman" w:eastAsia="Times New Roman" w:hAnsi="Times New Roman" w:cs="Times New Roman"/>
@@ -3131,13 +3066,6 @@
           </w:rPr>
           <m:t xml:space="preserve"> </m:t>
         </m:r>
-        <m:r>
-          <w:rPr>
-            <w:rFonts w:ascii="Cambria Math" w:eastAsia="Times New Roman" w:hAnsi="Cambria Math" w:cs="Times New Roman"/>
-            <w:color w:val="000000"/>
-          </w:rPr>
-          <w:tab/>
-        </m:r>
         <m:sSub>
           <m:sSubPr>
             <m:ctrlPr>
@@ -3231,6 +3159,7 @@
           <w:noProof/>
           <w:color w:val="000000"/>
         </w:rPr>
+        <w:lastRenderedPageBreak/>
         <w:drawing>
           <wp:anchor distT="0" distB="0" distL="114300" distR="114300" simplePos="0" relativeHeight="251660288" behindDoc="0" locked="0" layoutInCell="1" allowOverlap="1" wp14:anchorId="2BBD4AA0" wp14:editId="6D8CEFAA">
             <wp:simplePos x="0" y="0"/>
@@ -3914,7 +3843,16 @@
           <w:sz w:val="22"/>
           <w:szCs w:val="22"/>
         </w:rPr>
-        <w:t>As displayed above, the precision and recall were significantly lower for the neutral sites than the liberal and conservative sites. This is expected, as it is difficult to classify something that is "in the middle", as the patterns associated with it may not be as identifiable as something with a more extreme label. Neutral sites are likely to vary, with some leaning a little more towards the liberal side and some towards the conservative side, which may have added noise to our dataset, likely contributing to the relatively low accuracy of the system. Due to the large size of our dataset, training the neural network took a significant amount of time, so it was difficult for us to test many different versions. We also think that with more time, we may have been able to find a neural network architecture that achieves slightly higher accuracy.</w:t>
+        <w:t xml:space="preserve">As displayed above, the precision and recall were significantly lower for the neutral sites than the liberal and conservative sites. This is expected, as it is difficult to classify something that is "in the middle", as the patterns associated with it may not be as identifiable as something with a more extreme label. Neutral sites are likely to vary, with some leaning a little more towards the liberal side and some towards the conservative side, which may have added noise to our dataset, likely contributing to the relatively low accuracy of the system. Due to the large size of our dataset, training the neural network took a significant amount of time, so it was difficult for us to test many different versions. We also think that with more time, we may have been able to find a neural network </w:t>
+      </w:r>
+      <w:r>
+        <w:rPr>
+          <w:rFonts w:ascii="Times New Roman" w:eastAsia="Times New Roman" w:hAnsi="Times New Roman" w:cs="Times New Roman"/>
+          <w:color w:val="000000"/>
+          <w:sz w:val="22"/>
+          <w:szCs w:val="22"/>
+        </w:rPr>
+        <w:t>architecture that achieves slightly higher accuracy.</w:t>
       </w:r>
     </w:p>
     <w:p>
@@ -5311,7 +5249,17 @@
           <w:sz w:val="22"/>
           <w:szCs w:val="22"/>
         </w:rPr>
-        <w:t xml:space="preserve">Although our project did not definitively quantify the extent to which gender bias exists in the political media, it did reveal interesting patterns in the way in which the media describes women and men. One of our most notable findings was that adjectives related to appearance and sexuality were indicative of the subject of a sentence being female. We also found that adjectives related to intelligence, rationality, and achievement were more frequently associated with men than women. In future work, it would </w:t>
+        <w:t xml:space="preserve">Although our project did not definitively quantify the extent to which gender bias exists in the political media, it did reveal interesting patterns in the way in which the media describes women and men. One of our most notable findings was that adjectives related to appearance and sexuality were indicative of the subject of a sentence being female. We also </w:t>
+      </w:r>
+      <w:r>
+        <w:rPr>
+          <w:rFonts w:ascii="Times New Roman" w:eastAsia="Times New Roman" w:hAnsi="Times New Roman" w:cs="Times New Roman"/>
+          <w:color w:val="000000"/>
+          <w:sz w:val="22"/>
+          <w:szCs w:val="22"/>
+        </w:rPr>
+        <w:lastRenderedPageBreak/>
+        <w:t xml:space="preserve">found that adjectives related to intelligence, rationality, and achievement were more frequently associated with men than women. In future work, it would </w:t>
       </w:r>
       <w:r>
         <w:rPr>
@@ -5401,7 +5349,16 @@
           <w:sz w:val="22"/>
           <w:szCs w:val="22"/>
         </w:rPr>
-        <w:t>Our team was extremely collaborative and worked very well together. Instead of dividing the project into independent parts for individuals to work on, we generally preferred to meet to work together. We found this was best as many aspects of this project introduced new challenges and ideas that we were able to work through faster as a group. Therefore, virtually all of the project was done as an entire team. However, each member did have a specific area of the project that they primarily led. These roles were as follows:</w:t>
+        <w:t xml:space="preserve">Our team was extremely collaborative and worked very well together. Instead of dividing the project into independent parts for individuals to work on, we generally preferred to meet to work together. We found this was best as many aspects of this project introduced new challenges and ideas that we were able to work through faster as a group. Therefore, virtually all of the project was done as an entire team. However, each member did have a specific area of the </w:t>
+      </w:r>
+      <w:r>
+        <w:rPr>
+          <w:rFonts w:ascii="Times New Roman" w:eastAsia="Times New Roman" w:hAnsi="Times New Roman" w:cs="Times New Roman"/>
+          <w:color w:val="000000"/>
+          <w:sz w:val="22"/>
+          <w:szCs w:val="22"/>
+        </w:rPr>
+        <w:t>project that they primarily led. These roles were as follows:</w:t>
       </w:r>
     </w:p>
     <w:p>
@@ -5636,7 +5593,7 @@
           <w:szCs w:val="22"/>
           <w:shd w:val="clear" w:color="auto" w:fill="FFFFFF"/>
         </w:rPr>
-        <w:t xml:space="preserve"> </w:t>
+        <w:t xml:space="preserve"> Shor, </w:t>
       </w:r>
       <w:proofErr w:type="spellStart"/>
       <w:r>
@@ -5647,7 +5604,7 @@
           <w:szCs w:val="22"/>
           <w:shd w:val="clear" w:color="auto" w:fill="FFFFFF"/>
         </w:rPr>
-        <w:t>Shor</w:t>
+        <w:t>Arnout</w:t>
       </w:r>
       <w:proofErr w:type="spellEnd"/>
       <w:r>
@@ -5658,7 +5615,7 @@
           <w:szCs w:val="22"/>
           <w:shd w:val="clear" w:color="auto" w:fill="FFFFFF"/>
         </w:rPr>
-        <w:t xml:space="preserve">, </w:t>
+        <w:t xml:space="preserve"> van de </w:t>
       </w:r>
       <w:proofErr w:type="spellStart"/>
       <w:r>
@@ -5669,7 +5626,7 @@
           <w:szCs w:val="22"/>
           <w:shd w:val="clear" w:color="auto" w:fill="FFFFFF"/>
         </w:rPr>
-        <w:t>Arnout</w:t>
+        <w:t>Rijt</w:t>
       </w:r>
       <w:proofErr w:type="spellEnd"/>
       <w:r>
@@ -5680,93 +5637,49 @@
           <w:szCs w:val="22"/>
           <w:shd w:val="clear" w:color="auto" w:fill="FFFFFF"/>
         </w:rPr>
-        <w:t xml:space="preserve"> van de </w:t>
+        <w:t xml:space="preserve">, Charles </w:t>
+      </w:r>
+      <w:r>
+        <w:rPr>
+          <w:rFonts w:ascii="Times New Roman" w:eastAsia="Times New Roman" w:hAnsi="Times New Roman" w:cs="Times New Roman"/>
+          <w:color w:val="000000"/>
+          <w:sz w:val="22"/>
+          <w:szCs w:val="22"/>
+          <w:shd w:val="clear" w:color="auto" w:fill="FFFFFF"/>
+        </w:rPr>
+        <w:t xml:space="preserve">Ward, </w:t>
       </w:r>
       <w:proofErr w:type="spellStart"/>
       <w:r>
         <w:rPr>
           <w:rFonts w:ascii="Times New Roman" w:eastAsia="Times New Roman" w:hAnsi="Times New Roman" w:cs="Times New Roman"/>
+          <w:color w:val="000000"/>
+          <w:sz w:val="22"/>
+          <w:szCs w:val="22"/>
+          <w:shd w:val="clear" w:color="auto" w:fill="FFFFFF"/>
+        </w:rPr>
+        <w:t>Saoussan</w:t>
+      </w:r>
+      <w:proofErr w:type="spellEnd"/>
+      <w:r>
+        <w:rPr>
+          <w:rFonts w:ascii="Times New Roman" w:eastAsia="Times New Roman" w:hAnsi="Times New Roman" w:cs="Times New Roman"/>
+          <w:color w:val="000000"/>
+          <w:sz w:val="22"/>
+          <w:szCs w:val="22"/>
+          <w:shd w:val="clear" w:color="auto" w:fill="FFFFFF"/>
+        </w:rPr>
+        <w:t xml:space="preserve"> Ask</w:t>
+      </w:r>
+      <w:r>
+        <w:rPr>
+          <w:rFonts w:ascii="Times New Roman" w:eastAsia="Times New Roman" w:hAnsi="Times New Roman" w:cs="Times New Roman"/>
           <w:color w:val="1C1D1E"/>
           <w:sz w:val="22"/>
           <w:szCs w:val="22"/>
           <w:shd w:val="clear" w:color="auto" w:fill="FFFFFF"/>
         </w:rPr>
-        <w:t>Rijt</w:t>
-      </w:r>
-      <w:proofErr w:type="spellEnd"/>
-      <w:r>
-        <w:rPr>
-          <w:rFonts w:ascii="Times New Roman" w:eastAsia="Times New Roman" w:hAnsi="Times New Roman" w:cs="Times New Roman"/>
-          <w:color w:val="1C1D1E"/>
-          <w:sz w:val="22"/>
-          <w:szCs w:val="22"/>
-          <w:shd w:val="clear" w:color="auto" w:fill="FFFFFF"/>
-        </w:rPr>
-        <w:t xml:space="preserve">, Charles </w:t>
-      </w:r>
-      <w:r>
-        <w:rPr>
-          <w:rFonts w:ascii="Times New Roman" w:eastAsia="Times New Roman" w:hAnsi="Times New Roman" w:cs="Times New Roman"/>
-          <w:color w:val="000000"/>
-          <w:sz w:val="22"/>
-          <w:szCs w:val="22"/>
-          <w:shd w:val="clear" w:color="auto" w:fill="FFFFFF"/>
-        </w:rPr>
-        <w:t xml:space="preserve">Ward, </w:t>
-      </w:r>
-      <w:proofErr w:type="spellStart"/>
-      <w:r>
-        <w:rPr>
-          <w:rFonts w:ascii="Times New Roman" w:eastAsia="Times New Roman" w:hAnsi="Times New Roman" w:cs="Times New Roman"/>
-          <w:color w:val="000000"/>
-          <w:sz w:val="22"/>
-          <w:szCs w:val="22"/>
-          <w:shd w:val="clear" w:color="auto" w:fill="FFFFFF"/>
-        </w:rPr>
-        <w:t>Saoussan</w:t>
-      </w:r>
-      <w:proofErr w:type="spellEnd"/>
-      <w:r>
-        <w:rPr>
-          <w:rFonts w:ascii="Times New Roman" w:eastAsia="Times New Roman" w:hAnsi="Times New Roman" w:cs="Times New Roman"/>
-          <w:color w:val="000000"/>
-          <w:sz w:val="22"/>
-          <w:szCs w:val="22"/>
-          <w:shd w:val="clear" w:color="auto" w:fill="FFFFFF"/>
-        </w:rPr>
-        <w:t xml:space="preserve"> </w:t>
-      </w:r>
-      <w:proofErr w:type="spellStart"/>
-      <w:r>
-        <w:rPr>
-          <w:rFonts w:ascii="Times New Roman" w:eastAsia="Times New Roman" w:hAnsi="Times New Roman" w:cs="Times New Roman"/>
-          <w:color w:val="000000"/>
-          <w:sz w:val="22"/>
-          <w:szCs w:val="22"/>
-          <w:shd w:val="clear" w:color="auto" w:fill="FFFFFF"/>
-        </w:rPr>
-        <w:t>Ask</w:t>
-      </w:r>
-      <w:r>
-        <w:rPr>
-          <w:rFonts w:ascii="Times New Roman" w:eastAsia="Times New Roman" w:hAnsi="Times New Roman" w:cs="Times New Roman"/>
-          <w:color w:val="1C1D1E"/>
-          <w:sz w:val="22"/>
-          <w:szCs w:val="22"/>
-          <w:shd w:val="clear" w:color="auto" w:fill="FFFFFF"/>
-        </w:rPr>
-        <w:t>ar</w:t>
-      </w:r>
-      <w:proofErr w:type="spellEnd"/>
-      <w:r>
-        <w:rPr>
-          <w:rFonts w:ascii="Times New Roman" w:eastAsia="Times New Roman" w:hAnsi="Times New Roman" w:cs="Times New Roman"/>
-          <w:color w:val="1C1D1E"/>
-          <w:sz w:val="22"/>
-          <w:szCs w:val="22"/>
-          <w:shd w:val="clear" w:color="auto" w:fill="FFFFFF"/>
-        </w:rPr>
-        <w:t xml:space="preserve">, and Steven </w:t>
+        <w:t xml:space="preserve">ar, and Steven </w:t>
       </w:r>
       <w:proofErr w:type="spellStart"/>
       <w:r>
@@ -5955,6 +5868,16 @@
           <w:szCs w:val="22"/>
         </w:rPr>
       </w:pPr>
+      <w:r>
+        <w:rPr>
+          <w:rFonts w:ascii="Times New Roman" w:eastAsia="Times New Roman" w:hAnsi="Times New Roman" w:cs="Times New Roman"/>
+          <w:color w:val="000000"/>
+          <w:sz w:val="22"/>
+          <w:szCs w:val="22"/>
+          <w:shd w:val="clear" w:color="auto" w:fill="FFFFFF"/>
+        </w:rPr>
+        <w:t xml:space="preserve">Lonna Rae </w:t>
+      </w:r>
       <w:proofErr w:type="spellStart"/>
       <w:r>
         <w:rPr>
@@ -5964,7 +5887,7 @@
           <w:szCs w:val="22"/>
           <w:shd w:val="clear" w:color="auto" w:fill="FFFFFF"/>
         </w:rPr>
-        <w:t>Lonna</w:t>
+        <w:t>Atkeson</w:t>
       </w:r>
       <w:proofErr w:type="spellEnd"/>
       <w:r>
@@ -5975,7 +5898,7 @@
           <w:szCs w:val="22"/>
           <w:shd w:val="clear" w:color="auto" w:fill="FFFFFF"/>
         </w:rPr>
-        <w:t xml:space="preserve"> Rae Atkeson and Timothy B. Krebs. 2008. </w:t>
+        <w:t xml:space="preserve"> and Timothy B. Krebs. 2008. </w:t>
       </w:r>
       <w:r>
         <w:rPr>
@@ -6110,7 +6033,7 @@
           <w:szCs w:val="22"/>
           <w:shd w:val="clear" w:color="auto" w:fill="FFFFFF"/>
         </w:rPr>
-        <w:t xml:space="preserve">, Nikki Bourassa, Ethan Zuckerman, and </w:t>
+        <w:t xml:space="preserve">, Nikki Bourassa, Ethan Zuckerman, and Yochai </w:t>
       </w:r>
       <w:proofErr w:type="spellStart"/>
       <w:r>
@@ -6121,7 +6044,7 @@
           <w:szCs w:val="22"/>
           <w:shd w:val="clear" w:color="auto" w:fill="FFFFFF"/>
         </w:rPr>
-        <w:t>Yochai</w:t>
+        <w:t>Benkler</w:t>
       </w:r>
       <w:proofErr w:type="spellEnd"/>
       <w:r>
@@ -6132,9 +6055,8 @@
           <w:szCs w:val="22"/>
           <w:shd w:val="clear" w:color="auto" w:fill="FFFFFF"/>
         </w:rPr>
-        <w:t xml:space="preserve"> </w:t>
-      </w:r>
-      <w:proofErr w:type="spellStart"/>
+        <w:t xml:space="preserve">. 2017. Partisanship, Propaganda, and Disinformation: Online Media and the 2016 U.S. </w:t>
+      </w:r>
       <w:r>
         <w:rPr>
           <w:rFonts w:ascii="Times New Roman" w:eastAsia="Times New Roman" w:hAnsi="Times New Roman" w:cs="Times New Roman"/>
@@ -6143,20 +6065,9 @@
           <w:szCs w:val="22"/>
           <w:shd w:val="clear" w:color="auto" w:fill="FFFFFF"/>
         </w:rPr>
-        <w:t>Benkler</w:t>
-      </w:r>
-      <w:proofErr w:type="spellEnd"/>
-      <w:r>
-        <w:rPr>
-          <w:rFonts w:ascii="Times New Roman" w:eastAsia="Times New Roman" w:hAnsi="Times New Roman" w:cs="Times New Roman"/>
-          <w:color w:val="000000"/>
-          <w:sz w:val="22"/>
-          <w:szCs w:val="22"/>
-          <w:shd w:val="clear" w:color="auto" w:fill="FFFFFF"/>
-        </w:rPr>
-        <w:t xml:space="preserve">. 2017. Partisanship, Propaganda, and Disinformation: Online Media and the 2016 U.S. Presidential Election. </w:t>
-      </w:r>
-      <w:proofErr w:type="spellStart"/>
+        <w:lastRenderedPageBreak/>
+        <w:t xml:space="preserve">Presidential Election. </w:t>
+      </w:r>
       <w:r>
         <w:rPr>
           <w:rFonts w:ascii="Times New Roman" w:eastAsia="Times New Roman" w:hAnsi="Times New Roman" w:cs="Times New Roman"/>
@@ -6167,20 +6078,7 @@
           <w:szCs w:val="22"/>
           <w:shd w:val="clear" w:color="auto" w:fill="FFFFFF"/>
         </w:rPr>
-        <w:t>Berkman</w:t>
-      </w:r>
-      <w:proofErr w:type="spellEnd"/>
-      <w:r>
-        <w:rPr>
-          <w:rFonts w:ascii="Times New Roman" w:eastAsia="Times New Roman" w:hAnsi="Times New Roman" w:cs="Times New Roman"/>
-          <w:i/>
-          <w:iCs/>
-          <w:color w:val="000000"/>
-          <w:sz w:val="22"/>
-          <w:szCs w:val="22"/>
-          <w:shd w:val="clear" w:color="auto" w:fill="FFFFFF"/>
-        </w:rPr>
-        <w:t xml:space="preserve"> Klein Center for Internet &amp; Society Research Paper. </w:t>
+        <w:t xml:space="preserve">Berkman Klein Center for Internet &amp; Society Research Paper. </w:t>
       </w:r>
       <w:hyperlink r:id="rId7" w:history="1">
         <w:r>
@@ -6396,6 +6294,15 @@
           <w:szCs w:val="22"/>
         </w:rPr>
       </w:pPr>
+      <w:r>
+        <w:rPr>
+          <w:rFonts w:ascii="Times New Roman" w:eastAsia="Times New Roman" w:hAnsi="Times New Roman" w:cs="Times New Roman"/>
+          <w:color w:val="000000"/>
+          <w:sz w:val="22"/>
+          <w:szCs w:val="22"/>
+        </w:rPr>
+        <w:t xml:space="preserve">Vinh </w:t>
+      </w:r>
       <w:proofErr w:type="spellStart"/>
       <w:r>
         <w:rPr>
@@ -6404,7 +6311,7 @@
           <w:sz w:val="22"/>
           <w:szCs w:val="22"/>
         </w:rPr>
-        <w:t>Vinh</w:t>
+        <w:t>Khuc</w:t>
       </w:r>
       <w:proofErr w:type="spellEnd"/>
       <w:r>
@@ -6414,47 +6321,7 @@
           <w:sz w:val="22"/>
           <w:szCs w:val="22"/>
         </w:rPr>
-        <w:t xml:space="preserve"> </w:t>
-      </w:r>
-      <w:proofErr w:type="spellStart"/>
-      <w:r>
-        <w:rPr>
-          <w:rFonts w:ascii="Times New Roman" w:eastAsia="Times New Roman" w:hAnsi="Times New Roman" w:cs="Times New Roman"/>
-          <w:color w:val="000000"/>
-          <w:sz w:val="22"/>
-          <w:szCs w:val="22"/>
-        </w:rPr>
-        <w:t>Khuc</w:t>
-      </w:r>
-      <w:proofErr w:type="spellEnd"/>
-      <w:r>
-        <w:rPr>
-          <w:rFonts w:ascii="Times New Roman" w:eastAsia="Times New Roman" w:hAnsi="Times New Roman" w:cs="Times New Roman"/>
-          <w:color w:val="000000"/>
-          <w:sz w:val="22"/>
-          <w:szCs w:val="22"/>
-        </w:rPr>
-        <w:t xml:space="preserve">, Simple </w:t>
-      </w:r>
-      <w:proofErr w:type="spellStart"/>
-      <w:r>
-        <w:rPr>
-          <w:rFonts w:ascii="Times New Roman" w:eastAsia="Times New Roman" w:hAnsi="Times New Roman" w:cs="Times New Roman"/>
-          <w:color w:val="000000"/>
-          <w:sz w:val="22"/>
-          <w:szCs w:val="22"/>
-        </w:rPr>
-        <w:t>Feedforward</w:t>
-      </w:r>
-      <w:proofErr w:type="spellEnd"/>
-      <w:r>
-        <w:rPr>
-          <w:rFonts w:ascii="Times New Roman" w:eastAsia="Times New Roman" w:hAnsi="Times New Roman" w:cs="Times New Roman"/>
-          <w:color w:val="000000"/>
-          <w:sz w:val="22"/>
-          <w:szCs w:val="22"/>
-        </w:rPr>
-        <w:t xml:space="preserve"> Neural Network using TensorFlow (2018), </w:t>
+        <w:t xml:space="preserve">, Simple Feedforward Neural Network using TensorFlow (2018), </w:t>
       </w:r>
       <w:hyperlink r:id="rId11" w:history="1">
         <w:r>
@@ -6508,7 +6375,7 @@
 </file>
 
 <file path=word/styles.xml><?xml version="1.0" encoding="utf-8"?>
-<w:styles xmlns:mc="http://schemas.openxmlformats.org/markup-compatibility/2006" xmlns:r="http://schemas.openxmlformats.org/officeDocument/2006/relationships" xmlns:w="http://schemas.openxmlformats.org/wordprocessingml/2006/main" xmlns:w14="http://schemas.microsoft.com/office/word/2010/wordml" xmlns:w15="http://schemas.microsoft.com/office/word/2012/wordml" mc:Ignorable="w14 w15">
+<w:styles xmlns:mc="http://schemas.openxmlformats.org/markup-compatibility/2006" xmlns:r="http://schemas.openxmlformats.org/officeDocument/2006/relationships" xmlns:w="http://schemas.openxmlformats.org/wordprocessingml/2006/main" xmlns:w14="http://schemas.microsoft.com/office/word/2010/wordml" xmlns:w15="http://schemas.microsoft.com/office/word/2012/wordml" xmlns:w16cid="http://schemas.microsoft.com/office/word/2016/wordml/cid" xmlns:w16se="http://schemas.microsoft.com/office/word/2015/wordml/symex" mc:Ignorable="w14 w15 w16se w16cid">
   <w:docDefaults>
     <w:rPrDefault>
       <w:rPr>
@@ -6520,7 +6387,7 @@
     </w:rPrDefault>
     <w:pPrDefault/>
   </w:docDefaults>
-  <w:latentStyles w:defLockedState="0" w:defUIPriority="99" w:defSemiHidden="0" w:defUnhideWhenUsed="0" w:defQFormat="0" w:count="380">
+  <w:latentStyles w:defLockedState="0" w:defUIPriority="99" w:defSemiHidden="0" w:defUnhideWhenUsed="0" w:defQFormat="0" w:count="375">
     <w:lsdException w:name="Normal" w:uiPriority="0" w:qFormat="1"/>
     <w:lsdException w:name="heading 1" w:uiPriority="9" w:qFormat="1"/>
     <w:lsdException w:name="heading 2" w:semiHidden="1" w:uiPriority="9" w:unhideWhenUsed="1" w:qFormat="1"/>
@@ -6677,15 +6544,6 @@
     <w:lsdException w:name="Balloon Text" w:semiHidden="1" w:unhideWhenUsed="1"/>
     <w:lsdException w:name="Table Grid" w:uiPriority="39"/>
     <w:lsdException w:name="Table Theme" w:semiHidden="1" w:unhideWhenUsed="1"/>
-    <w:lsdException w:name="Note Level 1" w:semiHidden="1" w:unhideWhenUsed="1"/>
-    <w:lsdException w:name="Note Level 2" w:semiHidden="1" w:unhideWhenUsed="1"/>
-    <w:lsdException w:name="Note Level 3" w:semiHidden="1" w:unhideWhenUsed="1"/>
-    <w:lsdException w:name="Note Level 4" w:semiHidden="1" w:unhideWhenUsed="1"/>
-    <w:lsdException w:name="Note Level 5" w:semiHidden="1" w:unhideWhenUsed="1"/>
-    <w:lsdException w:name="Note Level 6" w:semiHidden="1" w:unhideWhenUsed="1"/>
-    <w:lsdException w:name="Note Level 7" w:semiHidden="1" w:unhideWhenUsed="1"/>
-    <w:lsdException w:name="Note Level 8" w:semiHidden="1" w:unhideWhenUsed="1"/>
-    <w:lsdException w:name="Note Level 9" w:semiHidden="1" w:unhideWhenUsed="1"/>
     <w:lsdException w:name="Placeholder Text" w:semiHidden="1"/>
     <w:lsdException w:name="No Spacing" w:uiPriority="1" w:qFormat="1"/>
     <w:lsdException w:name="Light Shading" w:uiPriority="60"/>
@@ -7028,7 +6886,6 @@
     <w:uiPriority w:val="39"/>
     <w:rsid w:val="00F271A7"/>
     <w:tblPr>
-      <w:tblInd w:w="0" w:type="dxa"/>
       <w:tblBorders>
         <w:top w:val="single" w:sz="4" w:space="0" w:color="auto"/>
         <w:left w:val="single" w:sz="4" w:space="0" w:color="auto"/>
@@ -7037,12 +6894,6 @@
         <w:insideH w:val="single" w:sz="4" w:space="0" w:color="auto"/>
         <w:insideV w:val="single" w:sz="4" w:space="0" w:color="auto"/>
       </w:tblBorders>
-      <w:tblCellMar>
-        <w:top w:w="0" w:type="dxa"/>
-        <w:left w:w="108" w:type="dxa"/>
-        <w:bottom w:w="0" w:type="dxa"/>
-        <w:right w:w="108" w:type="dxa"/>
-      </w:tblCellMar>
     </w:tblPr>
   </w:style>
   <w:style w:type="paragraph" w:styleId="ListParagraph">

</xml_diff>